<commit_message>
Update Etapas que componen el procesamiento digital de imágenes.docx
</commit_message>
<xml_diff>
--- a/Proyecto de grado/Metodologia y documentacion/Agosto/Cap1_ProcesamientoDeImagenes/Etapas que componen el procesamiento digital de imágenes.docx
+++ b/Proyecto de grado/Metodologia y documentacion/Agosto/Cap1_ProcesamientoDeImagenes/Etapas que componen el procesamiento digital de imágenes.docx
@@ -217,27 +217,14 @@
       <w:r>
         <w:t xml:space="preserve">Ilustración </w:t>
       </w:r>
-      <w:r>
-        <w:fldChar w:fldCharType="begin"/>
-      </w:r>
-      <w:r>
-        <w:instrText xml:space="preserve"> SEQ Ilustración \* ARABIC </w:instrText>
-      </w:r>
-      <w:r>
-        <w:fldChar w:fldCharType="separate"/>
-      </w:r>
-      <w:r>
-        <w:rPr>
-          <w:noProof/>
-        </w:rPr>
-        <w:t>1</w:t>
-      </w:r>
-      <w:r>
-        <w:rPr>
-          <w:noProof/>
-        </w:rPr>
-        <w:fldChar w:fldCharType="end"/>
-      </w:r>
+      <w:fldSimple w:instr=" SEQ Ilustración \* ARABIC ">
+        <w:r>
+          <w:rPr>
+            <w:noProof/>
+          </w:rPr>
+          <w:t>1</w:t>
+        </w:r>
+      </w:fldSimple>
       <w:r>
         <w:t xml:space="preserve"> Diagrama de etapas del procesamiento de imágenes. Fuente: propia.</w:t>
       </w:r>
@@ -551,27 +538,14 @@
       <w:r>
         <w:t xml:space="preserve">Ecuación </w:t>
       </w:r>
-      <w:r>
-        <w:fldChar w:fldCharType="begin"/>
-      </w:r>
-      <w:r>
-        <w:instrText xml:space="preserve"> SEQ Ecuación \* ARABIC </w:instrText>
-      </w:r>
-      <w:r>
-        <w:fldChar w:fldCharType="separate"/>
-      </w:r>
-      <w:r>
-        <w:rPr>
-          <w:noProof/>
-        </w:rPr>
-        <w:t>1</w:t>
-      </w:r>
-      <w:r>
-        <w:rPr>
-          <w:noProof/>
-        </w:rPr>
-        <w:fldChar w:fldCharType="end"/>
-      </w:r>
+      <w:fldSimple w:instr=" SEQ Ecuación \* ARABIC ">
+        <w:r>
+          <w:rPr>
+            <w:noProof/>
+          </w:rPr>
+          <w:t>1</w:t>
+        </w:r>
+      </w:fldSimple>
       <w:r>
         <w:t xml:space="preserve"> Ecuación de filtro Gaussiano.</w:t>
       </w:r>
@@ -860,30 +834,14 @@
       <w:r>
         <w:t xml:space="preserve">Ilustración </w:t>
       </w:r>
-      <w:r>
-        <w:fldChar w:fldCharType="begin"/>
-      </w:r>
-      <w:r>
-        <w:instrText xml:space="preserve"> SEQ Ilustr</w:instrText>
-      </w:r>
-      <w:r>
-        <w:instrText xml:space="preserve">ación \* ARABIC </w:instrText>
-      </w:r>
-      <w:r>
-        <w:fldChar w:fldCharType="separate"/>
-      </w:r>
-      <w:r>
-        <w:rPr>
-          <w:noProof/>
-        </w:rPr>
-        <w:t>2</w:t>
-      </w:r>
-      <w:r>
-        <w:rPr>
-          <w:noProof/>
-        </w:rPr>
-        <w:fldChar w:fldCharType="end"/>
-      </w:r>
+      <w:fldSimple w:instr=" SEQ Ilustración \* ARABIC ">
+        <w:r>
+          <w:rPr>
+            <w:noProof/>
+          </w:rPr>
+          <w:t>2</w:t>
+        </w:r>
+      </w:fldSimple>
       <w:r>
         <w:t xml:space="preserve"> Empleo de diferencia gaussiana para obtener puntos de interés. Fuente: </w:t>
       </w:r>
@@ -1146,27 +1104,14 @@
       <w:r>
         <w:t xml:space="preserve">Ilustración </w:t>
       </w:r>
-      <w:r>
-        <w:fldChar w:fldCharType="begin"/>
-      </w:r>
-      <w:r>
-        <w:instrText xml:space="preserve"> SEQ Ilustración \* ARABIC </w:instrText>
-      </w:r>
-      <w:r>
-        <w:fldChar w:fldCharType="separate"/>
-      </w:r>
-      <w:r>
-        <w:rPr>
-          <w:noProof/>
-        </w:rPr>
-        <w:t>3</w:t>
-      </w:r>
-      <w:r>
-        <w:rPr>
-          <w:noProof/>
-        </w:rPr>
-        <w:fldChar w:fldCharType="end"/>
-      </w:r>
+      <w:fldSimple w:instr=" SEQ Ilustración \* ARABIC ">
+        <w:r>
+          <w:rPr>
+            <w:noProof/>
+          </w:rPr>
+          <w:t>3</w:t>
+        </w:r>
+      </w:fldSimple>
       <w:r>
         <w:t xml:space="preserve"> Diagrama ilustrativo de la pirámide de las diferencias gaussianas compuestas de espacios - escalas. Fuente:</w:t>
       </w:r>
@@ -1282,6 +1227,32 @@
       <w:r>
         <w:t>. La diferencia radica en que el SURF mejora la velocidad de procesamiento de su antecesor reduciendo la complejidad del cálculo y la dimensión de vectores utilizados.</w:t>
       </w:r>
+      <w:sdt>
+        <w:sdtPr>
+          <w:id w:val="1055204895"/>
+          <w:citation/>
+        </w:sdtPr>
+        <w:sdtContent>
+          <w:r>
+            <w:fldChar w:fldCharType="begin"/>
+          </w:r>
+          <w:r>
+            <w:instrText xml:space="preserve"> CITATION Roo17 \l 9226 </w:instrText>
+          </w:r>
+          <w:r>
+            <w:fldChar w:fldCharType="separate"/>
+          </w:r>
+          <w:r>
+            <w:rPr>
+              <w:noProof/>
+            </w:rPr>
+            <w:t xml:space="preserve"> (Roos Hoefgeest Toribio, 2017)</w:t>
+          </w:r>
+          <w:r>
+            <w:fldChar w:fldCharType="end"/>
+          </w:r>
+        </w:sdtContent>
+      </w:sdt>
     </w:p>
     <w:p>
       <w:pPr>
@@ -1320,22 +1291,32 @@
       <w:r>
         <w:t xml:space="preserve">Ecuación </w:t>
       </w:r>
-      <w:fldSimple w:instr=" SEQ Ecuación \* ARABIC ">
-        <w:r>
-          <w:rPr>
-            <w:noProof/>
-          </w:rPr>
-          <w:t>2</w:t>
-        </w:r>
-      </w:fldSimple>
+      <w:r>
+        <w:fldChar w:fldCharType="begin"/>
+      </w:r>
+      <w:r>
+        <w:instrText xml:space="preserve"> SEQ Ecuación \* ARABIC </w:instrText>
+      </w:r>
+      <w:r>
+        <w:fldChar w:fldCharType="separate"/>
+      </w:r>
+      <w:r>
+        <w:rPr>
+          <w:noProof/>
+        </w:rPr>
+        <w:t>2</w:t>
+      </w:r>
+      <w:r>
+        <w:rPr>
+          <w:noProof/>
+        </w:rPr>
+        <w:fldChar w:fldCharType="end"/>
+      </w:r>
       <w:r>
         <w:t xml:space="preserve"> Matriz Hessiana aplicado al punto </w:t>
       </w:r>
       <m:oMath>
         <m:r>
-          <m:rPr>
-            <m:sty m:val="p"/>
-          </m:rPr>
           <w:rPr>
             <w:rFonts w:ascii="Cambria Math" w:hAnsi="Cambria Math"/>
           </w:rPr>
@@ -1354,9 +1335,6 @@
       </w:r>
       <m:oMath>
         <m:r>
-          <m:rPr>
-            <m:sty m:val="p"/>
-          </m:rPr>
           <w:rPr>
             <w:rFonts w:ascii="Cambria Math" w:hAnsi="Cambria Math"/>
           </w:rPr>
@@ -1372,12 +1350,18 @@
         <w:pStyle w:val="Prrafodelista"/>
         <w:ind w:left="0"/>
         <w:jc w:val="both"/>
+        <w:rPr>
+          <w:sz w:val="36"/>
+          <w:szCs w:val="36"/>
+        </w:rPr>
       </w:pPr>
       <m:oMathPara>
         <m:oMath>
           <m:r>
             <w:rPr>
               <w:rFonts w:ascii="Cambria Math" w:hAnsi="Cambria Math"/>
+              <w:sz w:val="36"/>
+              <w:szCs w:val="36"/>
             </w:rPr>
             <m:t>H</m:t>
           </m:r>
@@ -1387,6 +1371,8 @@
                 <w:rPr>
                   <w:rFonts w:ascii="Cambria Math" w:hAnsi="Cambria Math"/>
                   <w:i/>
+                  <w:sz w:val="36"/>
+                  <w:szCs w:val="36"/>
                 </w:rPr>
               </m:ctrlPr>
             </m:dPr>
@@ -1394,6 +1380,8 @@
               <m:r>
                 <w:rPr>
                   <w:rFonts w:ascii="Cambria Math" w:hAnsi="Cambria Math"/>
+                  <w:sz w:val="36"/>
+                  <w:szCs w:val="36"/>
                 </w:rPr>
                 <m:t>p,σ</m:t>
               </m:r>
@@ -1402,6 +1390,8 @@
           <m:r>
             <w:rPr>
               <w:rFonts w:ascii="Cambria Math" w:hAnsi="Cambria Math"/>
+              <w:sz w:val="36"/>
+              <w:szCs w:val="36"/>
             </w:rPr>
             <m:t xml:space="preserve">= </m:t>
           </m:r>
@@ -1413,6 +1403,8 @@
                 <w:rPr>
                   <w:rFonts w:ascii="Cambria Math" w:hAnsi="Cambria Math"/>
                   <w:i/>
+                  <w:sz w:val="36"/>
+                  <w:szCs w:val="36"/>
                 </w:rPr>
               </m:ctrlPr>
             </m:dPr>
@@ -1431,6 +1423,8 @@
                     <w:rPr>
                       <w:rFonts w:ascii="Cambria Math" w:hAnsi="Cambria Math"/>
                       <w:i/>
+                      <w:sz w:val="36"/>
+                      <w:szCs w:val="36"/>
                     </w:rPr>
                   </m:ctrlPr>
                 </m:mPr>
@@ -1439,6 +1433,8 @@
                     <m:r>
                       <w:rPr>
                         <w:rFonts w:ascii="Cambria Math" w:eastAsiaTheme="minorEastAsia" w:hAnsi="Cambria Math"/>
+                        <w:sz w:val="36"/>
+                        <w:szCs w:val="36"/>
                       </w:rPr>
                       <m:t>Lxx</m:t>
                     </m:r>
@@ -1448,6 +1444,8 @@
                           <w:rPr>
                             <w:rFonts w:ascii="Cambria Math" w:eastAsiaTheme="minorEastAsia" w:hAnsi="Cambria Math"/>
                             <w:i/>
+                            <w:sz w:val="36"/>
+                            <w:szCs w:val="36"/>
                           </w:rPr>
                         </m:ctrlPr>
                       </m:dPr>
@@ -1455,6 +1453,8 @@
                         <m:r>
                           <w:rPr>
                             <w:rFonts w:ascii="Cambria Math" w:eastAsiaTheme="minorEastAsia" w:hAnsi="Cambria Math"/>
+                            <w:sz w:val="36"/>
+                            <w:szCs w:val="36"/>
                           </w:rPr>
                           <m:t>p, σ</m:t>
                         </m:r>
@@ -1465,6 +1465,8 @@
                     <m:r>
                       <w:rPr>
                         <w:rFonts w:ascii="Cambria Math" w:eastAsiaTheme="minorEastAsia" w:hAnsi="Cambria Math"/>
+                        <w:sz w:val="36"/>
+                        <w:szCs w:val="36"/>
                       </w:rPr>
                       <m:t>Lxy</m:t>
                     </m:r>
@@ -1474,6 +1476,8 @@
                           <w:rPr>
                             <w:rFonts w:ascii="Cambria Math" w:eastAsiaTheme="minorEastAsia" w:hAnsi="Cambria Math"/>
                             <w:i/>
+                            <w:sz w:val="36"/>
+                            <w:szCs w:val="36"/>
                           </w:rPr>
                         </m:ctrlPr>
                       </m:dPr>
@@ -1481,6 +1485,8 @@
                         <m:r>
                           <w:rPr>
                             <w:rFonts w:ascii="Cambria Math" w:eastAsiaTheme="minorEastAsia" w:hAnsi="Cambria Math"/>
+                            <w:sz w:val="36"/>
+                            <w:szCs w:val="36"/>
                           </w:rPr>
                           <m:t>p, σ</m:t>
                         </m:r>
@@ -1493,6 +1499,8 @@
                     <m:r>
                       <w:rPr>
                         <w:rFonts w:ascii="Cambria Math" w:eastAsiaTheme="minorEastAsia" w:hAnsi="Cambria Math"/>
+                        <w:sz w:val="36"/>
+                        <w:szCs w:val="36"/>
                       </w:rPr>
                       <m:t>Lxy</m:t>
                     </m:r>
@@ -1502,6 +1510,8 @@
                           <w:rPr>
                             <w:rFonts w:ascii="Cambria Math" w:eastAsiaTheme="minorEastAsia" w:hAnsi="Cambria Math"/>
                             <w:i/>
+                            <w:sz w:val="36"/>
+                            <w:szCs w:val="36"/>
                           </w:rPr>
                         </m:ctrlPr>
                       </m:dPr>
@@ -1509,6 +1519,8 @@
                         <m:r>
                           <w:rPr>
                             <w:rFonts w:ascii="Cambria Math" w:eastAsiaTheme="minorEastAsia" w:hAnsi="Cambria Math"/>
+                            <w:sz w:val="36"/>
+                            <w:szCs w:val="36"/>
                           </w:rPr>
                           <m:t>p, σ</m:t>
                         </m:r>
@@ -1519,6 +1531,8 @@
                     <m:r>
                       <w:rPr>
                         <w:rFonts w:ascii="Cambria Math" w:eastAsiaTheme="minorEastAsia" w:hAnsi="Cambria Math"/>
+                        <w:sz w:val="36"/>
+                        <w:szCs w:val="36"/>
                       </w:rPr>
                       <m:t>Lyy</m:t>
                     </m:r>
@@ -1528,6 +1542,8 @@
                           <w:rPr>
                             <w:rFonts w:ascii="Cambria Math" w:eastAsiaTheme="minorEastAsia" w:hAnsi="Cambria Math"/>
                             <w:i/>
+                            <w:sz w:val="36"/>
+                            <w:szCs w:val="36"/>
                           </w:rPr>
                         </m:ctrlPr>
                       </m:dPr>
@@ -1535,6 +1551,8 @@
                         <m:r>
                           <w:rPr>
                             <w:rFonts w:ascii="Cambria Math" w:eastAsiaTheme="minorEastAsia" w:hAnsi="Cambria Math"/>
+                            <w:sz w:val="36"/>
+                            <w:szCs w:val="36"/>
                           </w:rPr>
                           <m:t>p, σ</m:t>
                         </m:r>
@@ -1564,7 +1582,13 @@
         </w:rPr>
       </w:pPr>
       <w:r>
-        <w:t xml:space="preserve">En la ecuación (), </w:t>
+        <w:t xml:space="preserve">En la ecuación </w:t>
+      </w:r>
+      <w:r>
+        <w:t>2</w:t>
+      </w:r>
+      <w:r>
+        <w:t xml:space="preserve">, </w:t>
       </w:r>
       <m:oMath>
         <m:r>
@@ -1592,19 +1616,7 @@
               <w:rPr>
                 <w:rFonts w:ascii="Cambria Math" w:hAnsi="Cambria Math"/>
               </w:rPr>
-              <m:t>x</m:t>
-            </m:r>
-            <m:r>
-              <w:rPr>
-                <w:rFonts w:ascii="Cambria Math" w:hAnsi="Cambria Math"/>
-              </w:rPr>
-              <m:t>,</m:t>
-            </m:r>
-            <m:r>
-              <w:rPr>
-                <w:rFonts w:ascii="Cambria Math" w:hAnsi="Cambria Math"/>
-              </w:rPr>
-              <m:t>y</m:t>
+              <m:t>x,y</m:t>
             </m:r>
           </m:e>
         </m:d>
@@ -1702,7 +1714,19 @@
         <w:rPr>
           <w:rFonts w:eastAsiaTheme="minorEastAsia"/>
         </w:rPr>
-        <w:t xml:space="preserve">, es la segunda derivada parcial del filtro Gaussiano aplicado a dicha imagen en el punto </w:t>
+        <w:t xml:space="preserve">, </w:t>
+      </w:r>
+      <w:r>
+        <w:rPr>
+          <w:rFonts w:eastAsiaTheme="minorEastAsia"/>
+        </w:rPr>
+        <w:t>es filtro Gaussiano de segundo orden</w:t>
+      </w:r>
+      <w:r>
+        <w:rPr>
+          <w:rFonts w:eastAsiaTheme="minorEastAsia"/>
+        </w:rPr>
+        <w:t xml:space="preserve"> aplicado a dicha imagen en el punto </w:t>
       </w:r>
       <m:oMath>
         <m:r>
@@ -1723,13 +1747,7 @@
           <w:rPr>
             <w:rFonts w:ascii="Cambria Math" w:eastAsiaTheme="minorEastAsia" w:hAnsi="Cambria Math"/>
           </w:rPr>
-          <m:t>Lx</m:t>
-        </m:r>
-        <m:r>
-          <w:rPr>
-            <w:rFonts w:ascii="Cambria Math" w:eastAsiaTheme="minorEastAsia" w:hAnsi="Cambria Math"/>
-          </w:rPr>
-          <m:t>y</m:t>
+          <m:t>Lxy</m:t>
         </m:r>
         <m:d>
           <m:dPr>
@@ -1754,32 +1772,14 @@
         <w:rPr>
           <w:rFonts w:eastAsiaTheme="minorEastAsia"/>
         </w:rPr>
-        <w:t>,</w:t>
-      </w:r>
-      <w:r>
-        <w:rPr>
-          <w:rFonts w:eastAsiaTheme="minorEastAsia"/>
-        </w:rPr>
-        <w:t xml:space="preserve"> </w:t>
+        <w:t xml:space="preserve">, </w:t>
       </w:r>
       <m:oMath>
         <m:r>
           <w:rPr>
             <w:rFonts w:ascii="Cambria Math" w:eastAsiaTheme="minorEastAsia" w:hAnsi="Cambria Math"/>
           </w:rPr>
-          <m:t>L</m:t>
-        </m:r>
-        <m:r>
-          <w:rPr>
-            <w:rFonts w:ascii="Cambria Math" w:eastAsiaTheme="minorEastAsia" w:hAnsi="Cambria Math"/>
-          </w:rPr>
-          <m:t>y</m:t>
-        </m:r>
-        <m:r>
-          <w:rPr>
-            <w:rFonts w:ascii="Cambria Math" w:eastAsiaTheme="minorEastAsia" w:hAnsi="Cambria Math"/>
-          </w:rPr>
-          <m:t>y</m:t>
+          <m:t>Lyy</m:t>
         </m:r>
         <m:d>
           <m:dPr>
@@ -1834,6 +1834,651 @@
         </w:rPr>
         <w:t>.</w:t>
       </w:r>
+    </w:p>
+    <w:p>
+      <w:pPr>
+        <w:pStyle w:val="Prrafodelista"/>
+        <w:ind w:left="934" w:firstLine="482"/>
+        <w:rPr>
+          <w:rFonts w:eastAsiaTheme="minorEastAsia"/>
+        </w:rPr>
+      </w:pPr>
+    </w:p>
+    <w:p>
+      <w:pPr>
+        <w:pStyle w:val="Prrafodelista"/>
+        <w:ind w:left="934" w:firstLine="482"/>
+        <w:rPr>
+          <w:rFonts w:eastAsiaTheme="minorEastAsia"/>
+        </w:rPr>
+      </w:pPr>
+      <w:r>
+        <w:rPr>
+          <w:rFonts w:eastAsiaTheme="minorEastAsia"/>
+        </w:rPr>
+        <w:t>Es pueden implementar filtros Gaussianos de segundo orden con mejores resultados mediante el cálculo de imágenes integrales.</w:t>
+      </w:r>
+      <w:r>
+        <w:rPr>
+          <w:rFonts w:eastAsiaTheme="minorEastAsia"/>
+        </w:rPr>
+        <w:t xml:space="preserve"> Las integrales de una imagen se obtienen de la siguiente forma</w:t>
+      </w:r>
+      <w:r>
+        <w:rPr>
+          <w:rFonts w:eastAsiaTheme="minorEastAsia"/>
+        </w:rPr>
+        <w:t xml:space="preserve"> </w:t>
+      </w:r>
+      <w:sdt>
+        <w:sdtPr>
+          <w:rPr>
+            <w:rFonts w:eastAsiaTheme="minorEastAsia"/>
+          </w:rPr>
+          <w:id w:val="1294095153"/>
+          <w:citation/>
+        </w:sdtPr>
+        <w:sdtContent>
+          <w:r>
+            <w:rPr>
+              <w:rFonts w:eastAsiaTheme="minorEastAsia"/>
+            </w:rPr>
+            <w:fldChar w:fldCharType="begin"/>
+          </w:r>
+          <w:r>
+            <w:rPr>
+              <w:rFonts w:eastAsiaTheme="minorEastAsia"/>
+            </w:rPr>
+            <w:instrText xml:space="preserve"> CITATION Gar16 \l 9226 </w:instrText>
+          </w:r>
+          <w:r>
+            <w:rPr>
+              <w:rFonts w:eastAsiaTheme="minorEastAsia"/>
+            </w:rPr>
+            <w:fldChar w:fldCharType="separate"/>
+          </w:r>
+          <w:r>
+            <w:rPr>
+              <w:rFonts w:eastAsiaTheme="minorEastAsia"/>
+              <w:noProof/>
+            </w:rPr>
+            <w:t>(García Merino, 2016)</w:t>
+          </w:r>
+          <w:r>
+            <w:rPr>
+              <w:rFonts w:eastAsiaTheme="minorEastAsia"/>
+            </w:rPr>
+            <w:fldChar w:fldCharType="end"/>
+          </w:r>
+        </w:sdtContent>
+      </w:sdt>
+      <w:r>
+        <w:rPr>
+          <w:rFonts w:eastAsiaTheme="minorEastAsia"/>
+        </w:rPr>
+        <w:t>:</w:t>
+      </w:r>
+    </w:p>
+    <w:p>
+      <w:pPr>
+        <w:pStyle w:val="Prrafodelista"/>
+        <w:ind w:left="934" w:firstLine="482"/>
+        <w:rPr>
+          <w:rFonts w:eastAsiaTheme="minorEastAsia"/>
+        </w:rPr>
+      </w:pPr>
+    </w:p>
+    <w:p>
+      <w:pPr>
+        <w:pStyle w:val="Descripcin"/>
+        <w:keepNext/>
+        <w:jc w:val="center"/>
+      </w:pPr>
+      <w:r>
+        <w:t xml:space="preserve">Ecuación </w:t>
+      </w:r>
+      <w:fldSimple w:instr=" SEQ Ecuación \* ARABIC ">
+        <w:r>
+          <w:rPr>
+            <w:noProof/>
+          </w:rPr>
+          <w:t>3</w:t>
+        </w:r>
+      </w:fldSimple>
+      <w:r>
+        <w:t xml:space="preserve"> imagen integral.</w:t>
+      </w:r>
+    </w:p>
+    <w:p>
+      <w:pPr>
+        <w:pStyle w:val="Prrafodelista"/>
+        <w:ind w:left="0"/>
+        <w:rPr>
+          <w:rFonts w:eastAsiaTheme="minorEastAsia"/>
+          <w:sz w:val="28"/>
+          <w:szCs w:val="28"/>
+        </w:rPr>
+      </w:pPr>
+      <m:oMathPara>
+        <m:oMath>
+          <m:sSub>
+            <m:sSubPr>
+              <m:ctrlPr>
+                <w:rPr>
+                  <w:rFonts w:ascii="Cambria Math" w:eastAsiaTheme="minorEastAsia" w:hAnsi="Cambria Math"/>
+                  <w:i/>
+                  <w:sz w:val="28"/>
+                  <w:szCs w:val="28"/>
+                </w:rPr>
+              </m:ctrlPr>
+            </m:sSubPr>
+            <m:e>
+              <m:r>
+                <w:rPr>
+                  <w:rFonts w:ascii="Cambria Math" w:eastAsiaTheme="minorEastAsia" w:hAnsi="Cambria Math"/>
+                  <w:sz w:val="28"/>
+                  <w:szCs w:val="28"/>
+                </w:rPr>
+                <m:t>I</m:t>
+              </m:r>
+            </m:e>
+            <m:sub>
+              <m:nary>
+                <m:naryPr>
+                  <m:chr m:val="∑"/>
+                  <m:limLoc m:val="undOvr"/>
+                  <m:subHide m:val="1"/>
+                  <m:supHide m:val="1"/>
+                  <m:ctrlPr>
+                    <w:rPr>
+                      <w:rFonts w:ascii="Cambria Math" w:eastAsiaTheme="minorEastAsia" w:hAnsi="Cambria Math"/>
+                      <w:i/>
+                      <w:sz w:val="28"/>
+                      <w:szCs w:val="28"/>
+                    </w:rPr>
+                  </m:ctrlPr>
+                </m:naryPr>
+                <m:sub/>
+                <m:sup/>
+                <m:e>
+                  <m:r>
+                    <w:rPr>
+                      <w:rFonts w:ascii="Cambria Math" w:eastAsiaTheme="minorEastAsia" w:hAnsi="Cambria Math"/>
+                      <w:sz w:val="28"/>
+                      <w:szCs w:val="28"/>
+                    </w:rPr>
+                    <m:t>(x)</m:t>
+                  </m:r>
+                </m:e>
+              </m:nary>
+            </m:sub>
+          </m:sSub>
+          <m:r>
+            <w:rPr>
+              <w:rFonts w:ascii="Cambria Math" w:eastAsiaTheme="minorEastAsia" w:hAnsi="Cambria Math"/>
+              <w:sz w:val="28"/>
+              <w:szCs w:val="28"/>
+            </w:rPr>
+            <m:t xml:space="preserve">= </m:t>
+          </m:r>
+          <m:nary>
+            <m:naryPr>
+              <m:chr m:val="∑"/>
+              <m:limLoc m:val="undOvr"/>
+              <m:ctrlPr>
+                <w:rPr>
+                  <w:rFonts w:ascii="Cambria Math" w:eastAsiaTheme="minorEastAsia" w:hAnsi="Cambria Math"/>
+                  <w:i/>
+                  <w:sz w:val="28"/>
+                  <w:szCs w:val="28"/>
+                </w:rPr>
+              </m:ctrlPr>
+            </m:naryPr>
+            <m:sub>
+              <m:r>
+                <w:rPr>
+                  <w:rFonts w:ascii="Cambria Math" w:eastAsiaTheme="minorEastAsia" w:hAnsi="Cambria Math"/>
+                  <w:sz w:val="28"/>
+                  <w:szCs w:val="28"/>
+                </w:rPr>
+                <m:t>i=0</m:t>
+              </m:r>
+            </m:sub>
+            <m:sup>
+              <m:r>
+                <w:rPr>
+                  <w:rFonts w:ascii="Cambria Math" w:eastAsiaTheme="minorEastAsia" w:hAnsi="Cambria Math"/>
+                  <w:sz w:val="28"/>
+                  <w:szCs w:val="28"/>
+                </w:rPr>
+                <m:t>i≤x</m:t>
+              </m:r>
+            </m:sup>
+            <m:e>
+              <m:nary>
+                <m:naryPr>
+                  <m:chr m:val="∑"/>
+                  <m:limLoc m:val="undOvr"/>
+                  <m:ctrlPr>
+                    <w:rPr>
+                      <w:rFonts w:ascii="Cambria Math" w:eastAsiaTheme="minorEastAsia" w:hAnsi="Cambria Math"/>
+                      <w:i/>
+                      <w:sz w:val="28"/>
+                      <w:szCs w:val="28"/>
+                    </w:rPr>
+                  </m:ctrlPr>
+                </m:naryPr>
+                <m:sub>
+                  <m:r>
+                    <w:rPr>
+                      <w:rFonts w:ascii="Cambria Math" w:eastAsiaTheme="minorEastAsia" w:hAnsi="Cambria Math"/>
+                      <w:sz w:val="28"/>
+                      <w:szCs w:val="28"/>
+                    </w:rPr>
+                    <m:t>j=0</m:t>
+                  </m:r>
+                </m:sub>
+                <m:sup>
+                  <m:r>
+                    <w:rPr>
+                      <w:rFonts w:ascii="Cambria Math" w:eastAsiaTheme="minorEastAsia" w:hAnsi="Cambria Math"/>
+                      <w:sz w:val="28"/>
+                      <w:szCs w:val="28"/>
+                    </w:rPr>
+                    <m:t>j≤y</m:t>
+                  </m:r>
+                </m:sup>
+                <m:e>
+                  <m:r>
+                    <w:rPr>
+                      <w:rFonts w:ascii="Cambria Math" w:eastAsiaTheme="minorEastAsia" w:hAnsi="Cambria Math"/>
+                      <w:sz w:val="28"/>
+                      <w:szCs w:val="28"/>
+                    </w:rPr>
+                    <m:t>i(i,j)</m:t>
+                  </m:r>
+                </m:e>
+              </m:nary>
+            </m:e>
+          </m:nary>
+        </m:oMath>
+      </m:oMathPara>
+    </w:p>
+    <w:p>
+      <w:pPr>
+        <w:pStyle w:val="Prrafodelista"/>
+        <w:ind w:left="0" w:firstLine="482"/>
+        <w:rPr>
+          <w:noProof/>
+        </w:rPr>
+      </w:pPr>
+    </w:p>
+    <w:p>
+      <w:pPr>
+        <w:pStyle w:val="Prrafodelista"/>
+        <w:ind w:left="934" w:firstLine="482"/>
+        <w:rPr>
+          <w:rFonts w:eastAsiaTheme="minorEastAsia"/>
+        </w:rPr>
+      </w:pPr>
+      <w:r>
+        <w:rPr>
+          <w:rFonts w:eastAsiaTheme="minorEastAsia"/>
+        </w:rPr>
+        <w:t xml:space="preserve">Siendo la imagen </w:t>
+      </w:r>
+      <m:oMath>
+        <m:r>
+          <w:rPr>
+            <w:rFonts w:ascii="Cambria Math" w:eastAsiaTheme="minorEastAsia" w:hAnsi="Cambria Math"/>
+          </w:rPr>
+          <m:t>I</m:t>
+        </m:r>
+      </m:oMath>
+      <w:r>
+        <w:rPr>
+          <w:rFonts w:eastAsiaTheme="minorEastAsia"/>
+        </w:rPr>
+        <w:t>. Se requie</w:t>
+      </w:r>
+      <w:r>
+        <w:rPr>
+          <w:rFonts w:eastAsiaTheme="minorEastAsia"/>
+        </w:rPr>
+        <w:t>re</w:t>
+      </w:r>
+      <w:r>
+        <w:rPr>
+          <w:rFonts w:eastAsiaTheme="minorEastAsia"/>
+        </w:rPr>
+        <w:t>n 4 puntos de evaluación para obtener la suma de la imagen original en un rectángulo T:</w:t>
+      </w:r>
+    </w:p>
+    <w:p>
+      <w:pPr>
+        <w:pStyle w:val="Prrafodelista"/>
+        <w:ind w:left="934" w:firstLine="482"/>
+        <w:rPr>
+          <w:rFonts w:eastAsiaTheme="minorEastAsia"/>
+        </w:rPr>
+      </w:pPr>
+    </w:p>
+    <w:p>
+      <w:pPr>
+        <w:pStyle w:val="Prrafodelista"/>
+        <w:keepNext/>
+        <w:ind w:left="0" w:firstLine="482"/>
+        <w:jc w:val="center"/>
+      </w:pPr>
+      <w:r>
+        <w:rPr>
+          <w:noProof/>
+        </w:rPr>
+        <w:drawing>
+          <wp:inline distT="0" distB="0" distL="0" distR="0" wp14:anchorId="0501513D" wp14:editId="706B8C9D">
+            <wp:extent cx="4118458" cy="1228682"/>
+            <wp:effectExtent l="0" t="0" r="0" b="0"/>
+            <wp:docPr id="7" name="Imagen 7"/>
+            <wp:cNvGraphicFramePr>
+              <a:graphicFrameLocks xmlns:a="http://schemas.openxmlformats.org/drawingml/2006/main" noChangeAspect="1"/>
+            </wp:cNvGraphicFramePr>
+            <a:graphic xmlns:a="http://schemas.openxmlformats.org/drawingml/2006/main">
+              <a:graphicData uri="http://schemas.openxmlformats.org/drawingml/2006/picture">
+                <pic:pic xmlns:pic="http://schemas.openxmlformats.org/drawingml/2006/picture">
+                  <pic:nvPicPr>
+                    <pic:cNvPr id="1" name=""/>
+                    <pic:cNvPicPr/>
+                  </pic:nvPicPr>
+                  <pic:blipFill>
+                    <a:blip r:embed="rId9"/>
+                    <a:stretch>
+                      <a:fillRect/>
+                    </a:stretch>
+                  </pic:blipFill>
+                  <pic:spPr>
+                    <a:xfrm>
+                      <a:off x="0" y="0"/>
+                      <a:ext cx="4126429" cy="1231060"/>
+                    </a:xfrm>
+                    <a:prstGeom prst="rect">
+                      <a:avLst/>
+                    </a:prstGeom>
+                  </pic:spPr>
+                </pic:pic>
+              </a:graphicData>
+            </a:graphic>
+          </wp:inline>
+        </w:drawing>
+      </w:r>
+    </w:p>
+    <w:p>
+      <w:pPr>
+        <w:pStyle w:val="Descripcin"/>
+        <w:jc w:val="center"/>
+      </w:pPr>
+      <w:r>
+        <w:t xml:space="preserve">Ilustración </w:t>
+      </w:r>
+      <w:fldSimple w:instr=" SEQ Ilustración \* ARABIC ">
+        <w:r>
+          <w:rPr>
+            <w:noProof/>
+          </w:rPr>
+          <w:t>4</w:t>
+        </w:r>
+      </w:fldSimple>
+      <w:r>
+        <w:t xml:space="preserve"> Ejemplo de uso de imagen integral. Fuente: </w:t>
+      </w:r>
+      <w:sdt>
+        <w:sdtPr>
+          <w:id w:val="1632908821"/>
+          <w:citation/>
+        </w:sdtPr>
+        <w:sdtContent>
+          <w:r>
+            <w:fldChar w:fldCharType="begin"/>
+          </w:r>
+          <w:r>
+            <w:rPr>
+              <w:lang w:val="es-MX"/>
+            </w:rPr>
+            <w:instrText xml:space="preserve"> CITATION Val21 \l 2058 </w:instrText>
+          </w:r>
+          <w:r>
+            <w:fldChar w:fldCharType="separate"/>
+          </w:r>
+          <w:r>
+            <w:rPr>
+              <w:noProof/>
+              <w:lang w:val="es-MX"/>
+            </w:rPr>
+            <w:t>(Valveny, 2021)</w:t>
+          </w:r>
+          <w:r>
+            <w:fldChar w:fldCharType="end"/>
+          </w:r>
+        </w:sdtContent>
+      </w:sdt>
+    </w:p>
+    <w:p>
+      <w:r>
+        <w:tab/>
+      </w:r>
+    </w:p>
+    <w:p>
+      <w:pPr>
+        <w:pStyle w:val="Prrafodelista"/>
+        <w:ind w:left="934" w:firstLine="482"/>
+        <w:rPr>
+          <w:noProof/>
+        </w:rPr>
+      </w:pPr>
+    </w:p>
+    <w:p>
+      <w:pPr>
+        <w:pStyle w:val="Prrafodelista"/>
+        <w:ind w:left="934" w:firstLine="482"/>
+        <w:rPr>
+          <w:noProof/>
+        </w:rPr>
+      </w:pPr>
+    </w:p>
+    <w:p>
+      <w:pPr>
+        <w:pStyle w:val="Prrafodelista"/>
+        <w:ind w:left="934" w:firstLine="482"/>
+        <w:rPr>
+          <w:noProof/>
+        </w:rPr>
+      </w:pPr>
+      <w:r>
+        <w:rPr>
+          <w:noProof/>
+        </w:rPr>
+        <w:t xml:space="preserve">Empleando los filtro Gaussianos de segundo orden y el concepto de imagen integral, se deja de lado el escalado de la imagen y los bucles de procesamiento a cada nivel de la piramide, como en SIFT, para analizar la imagen escalando el tamaño del filtro en la imagen original. </w:t>
+      </w:r>
+      <w:r>
+        <w:rPr>
+          <w:noProof/>
+        </w:rPr>
+        <w:t xml:space="preserve">El punto de inicio puede ser un filtro de 9 X 9 con escalado de 1.2 y, gradualmente, se aplican capas más grandes de filtro. Al subir una octava se duplica el tamaño del filtro. </w:t>
+      </w:r>
+      <w:sdt>
+        <w:sdtPr>
+          <w:id w:val="1438018108"/>
+          <w:citation/>
+        </w:sdtPr>
+        <w:sdtContent>
+          <w:r>
+            <w:fldChar w:fldCharType="begin"/>
+          </w:r>
+          <w:r>
+            <w:instrText xml:space="preserve"> CITATION Roo17 \l 9226 </w:instrText>
+          </w:r>
+          <w:r>
+            <w:fldChar w:fldCharType="separate"/>
+          </w:r>
+          <w:r>
+            <w:rPr>
+              <w:noProof/>
+            </w:rPr>
+            <w:t xml:space="preserve"> (Roos Hoefgeest Toribio, 2017)</w:t>
+          </w:r>
+          <w:r>
+            <w:fldChar w:fldCharType="end"/>
+          </w:r>
+        </w:sdtContent>
+      </w:sdt>
+    </w:p>
+    <w:p>
+      <w:pPr>
+        <w:pStyle w:val="Prrafodelista"/>
+        <w:ind w:left="934" w:firstLine="482"/>
+        <w:rPr>
+          <w:noProof/>
+        </w:rPr>
+      </w:pPr>
+    </w:p>
+    <w:p>
+      <w:pPr>
+        <w:pStyle w:val="Prrafodelista"/>
+        <w:ind w:left="934" w:firstLine="482"/>
+        <w:rPr>
+          <w:noProof/>
+        </w:rPr>
+      </w:pPr>
+    </w:p>
+    <w:p>
+      <w:pPr>
+        <w:pStyle w:val="Prrafodelista"/>
+        <w:keepNext/>
+        <w:ind w:left="0" w:firstLine="426"/>
+        <w:jc w:val="center"/>
+      </w:pPr>
+      <w:r>
+        <w:rPr>
+          <w:noProof/>
+        </w:rPr>
+        <w:drawing>
+          <wp:inline distT="0" distB="0" distL="0" distR="0" wp14:anchorId="0C23AC80" wp14:editId="4F1ABD7A">
+            <wp:extent cx="4798771" cy="1634720"/>
+            <wp:effectExtent l="0" t="0" r="1905" b="3810"/>
+            <wp:docPr id="9" name="Imagen 9"/>
+            <wp:cNvGraphicFramePr>
+              <a:graphicFrameLocks xmlns:a="http://schemas.openxmlformats.org/drawingml/2006/main" noChangeAspect="1"/>
+            </wp:cNvGraphicFramePr>
+            <a:graphic xmlns:a="http://schemas.openxmlformats.org/drawingml/2006/main">
+              <a:graphicData uri="http://schemas.openxmlformats.org/drawingml/2006/picture">
+                <pic:pic xmlns:pic="http://schemas.openxmlformats.org/drawingml/2006/picture">
+                  <pic:nvPicPr>
+                    <pic:cNvPr id="1" name=""/>
+                    <pic:cNvPicPr/>
+                  </pic:nvPicPr>
+                  <pic:blipFill>
+                    <a:blip r:embed="rId10"/>
+                    <a:stretch>
+                      <a:fillRect/>
+                    </a:stretch>
+                  </pic:blipFill>
+                  <pic:spPr>
+                    <a:xfrm>
+                      <a:off x="0" y="0"/>
+                      <a:ext cx="4821671" cy="1642521"/>
+                    </a:xfrm>
+                    <a:prstGeom prst="rect">
+                      <a:avLst/>
+                    </a:prstGeom>
+                  </pic:spPr>
+                </pic:pic>
+              </a:graphicData>
+            </a:graphic>
+          </wp:inline>
+        </w:drawing>
+      </w:r>
+    </w:p>
+    <w:p>
+      <w:pPr>
+        <w:pStyle w:val="Descripcin"/>
+        <w:jc w:val="center"/>
+        <w:rPr>
+          <w:noProof/>
+        </w:rPr>
+      </w:pPr>
+      <w:r>
+        <w:t xml:space="preserve">Ilustración </w:t>
+      </w:r>
+      <w:fldSimple w:instr=" SEQ Ilustración \* ARABIC ">
+        <w:r>
+          <w:rPr>
+            <w:noProof/>
+          </w:rPr>
+          <w:t>5</w:t>
+        </w:r>
+      </w:fldSimple>
+      <w:r>
+        <w:t xml:space="preserve"> Comparación de escalado entre SIFT (derecha) y SURF (izquierda). Fuente: </w:t>
+      </w:r>
+      <w:sdt>
+        <w:sdtPr>
+          <w:id w:val="-1751806938"/>
+          <w:citation/>
+        </w:sdtPr>
+        <w:sdtContent>
+          <w:r>
+            <w:fldChar w:fldCharType="begin"/>
+          </w:r>
+          <w:r>
+            <w:rPr>
+              <w:lang w:val="es-MX"/>
+            </w:rPr>
+            <w:instrText xml:space="preserve"> CITATION Val21 \l 2058 </w:instrText>
+          </w:r>
+          <w:r>
+            <w:fldChar w:fldCharType="separate"/>
+          </w:r>
+          <w:r>
+            <w:rPr>
+              <w:noProof/>
+              <w:lang w:val="es-MX"/>
+            </w:rPr>
+            <w:t>(Valveny, 2021)</w:t>
+          </w:r>
+          <w:r>
+            <w:fldChar w:fldCharType="end"/>
+          </w:r>
+        </w:sdtContent>
+      </w:sdt>
+      <w:r>
+        <w:t>.</w:t>
+      </w:r>
+    </w:p>
+    <w:p>
+      <w:pPr>
+        <w:pStyle w:val="Prrafodelista"/>
+        <w:ind w:left="934" w:firstLine="482"/>
+        <w:rPr>
+          <w:noProof/>
+        </w:rPr>
+      </w:pPr>
+    </w:p>
+    <w:p>
+      <w:pPr>
+        <w:pStyle w:val="Prrafodelista"/>
+        <w:ind w:left="934" w:firstLine="482"/>
+        <w:rPr>
+          <w:noProof/>
+        </w:rPr>
+      </w:pPr>
+    </w:p>
+    <w:p>
+      <w:pPr>
+        <w:pStyle w:val="Prrafodelista"/>
+        <w:ind w:left="0" w:firstLine="482"/>
+        <w:rPr>
+          <w:rFonts w:eastAsiaTheme="minorEastAsia"/>
+        </w:rPr>
+      </w:pPr>
     </w:p>
     <w:p>
       <w:pPr>
@@ -3092,11 +3737,53 @@
     </b:Author>
     <b:RefOrder>3</b:RefOrder>
   </b:Source>
+  <b:Source>
+    <b:Tag>Roo17</b:Tag>
+    <b:SourceType>Report</b:SourceType>
+    <b:Guid>{3BB217AB-3160-44F0-9A05-7C2C16028E03}</b:Guid>
+    <b:Author>
+      <b:Author>
+        <b:NameList>
+          <b:Person>
+            <b:Last>Roos Hoefgeest Toribio</b:Last>
+            <b:First>Sara.</b:First>
+          </b:Person>
+        </b:NameList>
+      </b:Author>
+    </b:Author>
+    <b:Title>Reconocimiento de objetos mediante visión por computador para ayudas a invidentes</b:Title>
+    <b:Year>2017</b:Year>
+    <b:City>Oviedo, España</b:City>
+    <b:StateProvince>Oviedo</b:StateProvince>
+    <b:CountryRegion>España</b:CountryRegion>
+    <b:Publisher>Universidad de Oviedo</b:Publisher>
+    <b:RefOrder>4</b:RefOrder>
+  </b:Source>
+  <b:Source>
+    <b:Tag>Gar16</b:Tag>
+    <b:SourceType>Report</b:SourceType>
+    <b:Guid>{7694330E-713B-40B9-B23D-3A147D34EAE2}</b:Guid>
+    <b:Author>
+      <b:Author>
+        <b:NameList>
+          <b:Person>
+            <b:Last>García Merino</b:Last>
+            <b:First>Jesús</b:First>
+          </b:Person>
+        </b:NameList>
+      </b:Author>
+    </b:Author>
+    <b:Title>Sistema avanzado de detección de obstáculos y navegación autónoma para vigilancia y protección basado en flota de vehículos aéreos no tripulados</b:Title>
+    <b:Year>2016</b:Year>
+    <b:Publisher>Universidad de Málaga</b:Publisher>
+    <b:City>Málaga, España</b:City>
+    <b:RefOrder>5</b:RefOrder>
+  </b:Source>
 </b:Sources>
 </file>
 
 <file path=customXml/itemProps1.xml><?xml version="1.0" encoding="utf-8"?>
-<ds:datastoreItem xmlns:ds="http://schemas.openxmlformats.org/officeDocument/2006/customXml" ds:itemID="{AC7E3945-93D3-4FBC-8AD4-F890E432E1D8}">
+<ds:datastoreItem xmlns:ds="http://schemas.openxmlformats.org/officeDocument/2006/customXml" ds:itemID="{4AF839D5-1ABC-408E-A74D-ADFB910F8482}">
   <ds:schemaRefs>
     <ds:schemaRef ds:uri="http://schemas.openxmlformats.org/officeDocument/2006/bibliography"/>
   </ds:schemaRefs>

</xml_diff>